<commit_message>
AzTl cwiczenia 1 done
</commit_message>
<xml_diff>
--- a/mow/Ćwiczenie_1/Sprawozdanie_1.docx
+++ b/mow/Ćwiczenie_1/Sprawozdanie_1.docx
@@ -17,15 +17,13 @@
         </w:rPr>
         <w:t>Mateusz Łąpieś (138992)</w:t>
       </w:r>
-    </w:p>
-    <w:p>
-      <w:pPr>
-        <w:jc w:val="right"/>
+      <w:r>
         <w:rPr>
           <w:sz w:val="20"/>
           <w:szCs w:val="20"/>
         </w:rPr>
-      </w:pPr>
+        <w:br/>
+      </w:r>
       <w:r>
         <w:rPr>
           <w:sz w:val="20"/>
@@ -83,13 +81,7 @@
         <w:jc w:val="center"/>
       </w:pPr>
       <w:r>
-        <w:t xml:space="preserve">metody elementów </w:t>
-      </w:r>
-      <w:r>
-        <w:t>skończonych</w:t>
-      </w:r>
-      <w:r>
-        <w:t xml:space="preserve"> oraz algorytmów składania macierzy globalnych</w:t>
+        <w:t>metody elementów skończonych oraz algorytmów składania macierzy globalnych</w:t>
       </w:r>
     </w:p>
     <w:p/>
@@ -143,23 +135,7 @@
         </w:numPr>
       </w:pPr>
       <w:r>
-        <w:t>f(x)=</w:t>
-      </w:r>
-      <w:proofErr w:type="spellStart"/>
-      <w:r>
-        <w:t>acos</w:t>
-      </w:r>
-      <w:proofErr w:type="spellEnd"/>
-      <w:r>
-        <w:t>(x-1)*</w:t>
-      </w:r>
-      <w:proofErr w:type="spellStart"/>
-      <w:r>
-        <w:t>power</w:t>
-      </w:r>
-      <w:proofErr w:type="spellEnd"/>
-      <w:r>
-        <w:t>(x,3)-1</w:t>
+        <w:t>f(x)=acos(x-1)*power(x,3)-1</w:t>
       </w:r>
     </w:p>
     <w:p>
@@ -274,7 +250,6 @@
                 <w:lang w:eastAsia="pl-PL"/>
               </w:rPr>
             </w:pPr>
-            <w:proofErr w:type="spellStart"/>
             <w:r>
               <w:rPr>
                 <w:rFonts w:ascii="Calibri" w:eastAsia="Times New Roman" w:hAnsi="Calibri" w:cs="Calibri"/>
@@ -283,7 +258,6 @@
               </w:rPr>
               <w:t>inttria</w:t>
             </w:r>
-            <w:proofErr w:type="spellEnd"/>
           </w:p>
         </w:tc>
         <w:tc>
@@ -302,7 +276,6 @@
                 <w:lang w:eastAsia="pl-PL"/>
               </w:rPr>
             </w:pPr>
-            <w:proofErr w:type="spellStart"/>
             <w:r>
               <w:rPr>
                 <w:rFonts w:ascii="Calibri" w:eastAsia="Times New Roman" w:hAnsi="Calibri" w:cs="Calibri"/>
@@ -311,7 +284,6 @@
               </w:rPr>
               <w:t>intpara</w:t>
             </w:r>
-            <w:proofErr w:type="spellEnd"/>
           </w:p>
         </w:tc>
         <w:tc>
@@ -362,25 +334,7 @@
                 <w:color w:val="000000"/>
                 <w:lang w:eastAsia="pl-PL"/>
               </w:rPr>
-              <w:t>LOG10(</w:t>
-            </w:r>
-            <w:proofErr w:type="spellStart"/>
-            <w:r>
-              <w:rPr>
-                <w:rFonts w:ascii="Calibri" w:eastAsia="Times New Roman" w:hAnsi="Calibri" w:cs="Calibri"/>
-                <w:color w:val="000000"/>
-                <w:lang w:eastAsia="pl-PL"/>
-              </w:rPr>
-              <w:t>inttria</w:t>
-            </w:r>
-            <w:proofErr w:type="spellEnd"/>
-            <w:r>
-              <w:rPr>
-                <w:rFonts w:ascii="Calibri" w:eastAsia="Times New Roman" w:hAnsi="Calibri" w:cs="Calibri"/>
-                <w:color w:val="000000"/>
-                <w:lang w:eastAsia="pl-PL"/>
-              </w:rPr>
-              <w:t>)</w:t>
+              <w:t>LOG10(inttria)</w:t>
             </w:r>
           </w:p>
         </w:tc>
@@ -406,25 +360,7 @@
                 <w:color w:val="000000"/>
                 <w:lang w:eastAsia="pl-PL"/>
               </w:rPr>
-              <w:t>LOG10(</w:t>
-            </w:r>
-            <w:proofErr w:type="spellStart"/>
-            <w:r>
-              <w:rPr>
-                <w:rFonts w:ascii="Calibri" w:eastAsia="Times New Roman" w:hAnsi="Calibri" w:cs="Calibri"/>
-                <w:color w:val="000000"/>
-                <w:lang w:eastAsia="pl-PL"/>
-              </w:rPr>
-              <w:t>intpara</w:t>
-            </w:r>
-            <w:proofErr w:type="spellEnd"/>
-            <w:r>
-              <w:rPr>
-                <w:rFonts w:ascii="Calibri" w:eastAsia="Times New Roman" w:hAnsi="Calibri" w:cs="Calibri"/>
-                <w:color w:val="000000"/>
-                <w:lang w:eastAsia="pl-PL"/>
-              </w:rPr>
-              <w:t>)</w:t>
+              <w:t>LOG10(intpara)</w:t>
             </w:r>
           </w:p>
         </w:tc>
@@ -1252,41 +1188,13 @@
                 <w:lang w:eastAsia="pl-PL"/>
               </w:rPr>
             </w:pPr>
-            <w:proofErr w:type="spellStart"/>
-            <w:r>
-              <w:rPr>
-                <w:rFonts w:ascii="Calibri" w:eastAsia="Times New Roman" w:hAnsi="Calibri" w:cs="Calibri"/>
-                <w:color w:val="000000"/>
-                <w:lang w:eastAsia="pl-PL"/>
-              </w:rPr>
-              <w:t>tg</w:t>
-            </w:r>
-            <w:proofErr w:type="spellEnd"/>
-            <w:r>
-              <w:rPr>
-                <w:rFonts w:ascii="Calibri" w:eastAsia="Times New Roman" w:hAnsi="Calibri" w:cs="Calibri"/>
-                <w:color w:val="000000"/>
-                <w:lang w:eastAsia="pl-PL"/>
-              </w:rPr>
-              <w:t>(</w:t>
-            </w:r>
-            <w:proofErr w:type="spellStart"/>
-            <w:r>
-              <w:rPr>
-                <w:rFonts w:ascii="Calibri" w:eastAsia="Times New Roman" w:hAnsi="Calibri" w:cs="Calibri"/>
-                <w:color w:val="000000"/>
-                <w:lang w:eastAsia="pl-PL"/>
-              </w:rPr>
-              <w:t>inttria</w:t>
-            </w:r>
-            <w:proofErr w:type="spellEnd"/>
-            <w:r>
-              <w:rPr>
-                <w:rFonts w:ascii="Calibri" w:eastAsia="Times New Roman" w:hAnsi="Calibri" w:cs="Calibri"/>
-                <w:color w:val="000000"/>
-                <w:lang w:eastAsia="pl-PL"/>
-              </w:rPr>
-              <w:t>)</w:t>
+            <w:r>
+              <w:rPr>
+                <w:rFonts w:ascii="Calibri" w:eastAsia="Times New Roman" w:hAnsi="Calibri" w:cs="Calibri"/>
+                <w:color w:val="000000"/>
+                <w:lang w:eastAsia="pl-PL"/>
+              </w:rPr>
+              <w:t>tg(inttria)</w:t>
             </w:r>
           </w:p>
         </w:tc>
@@ -1313,41 +1221,13 @@
                 <w:lang w:eastAsia="pl-PL"/>
               </w:rPr>
             </w:pPr>
-            <w:proofErr w:type="spellStart"/>
-            <w:r>
-              <w:rPr>
-                <w:rFonts w:ascii="Calibri" w:eastAsia="Times New Roman" w:hAnsi="Calibri" w:cs="Calibri"/>
-                <w:color w:val="000000"/>
-                <w:lang w:eastAsia="pl-PL"/>
-              </w:rPr>
-              <w:t>tg</w:t>
-            </w:r>
-            <w:proofErr w:type="spellEnd"/>
-            <w:r>
-              <w:rPr>
-                <w:rFonts w:ascii="Calibri" w:eastAsia="Times New Roman" w:hAnsi="Calibri" w:cs="Calibri"/>
-                <w:color w:val="000000"/>
-                <w:lang w:eastAsia="pl-PL"/>
-              </w:rPr>
-              <w:t>(</w:t>
-            </w:r>
-            <w:proofErr w:type="spellStart"/>
-            <w:r>
-              <w:rPr>
-                <w:rFonts w:ascii="Calibri" w:eastAsia="Times New Roman" w:hAnsi="Calibri" w:cs="Calibri"/>
-                <w:color w:val="000000"/>
-                <w:lang w:eastAsia="pl-PL"/>
-              </w:rPr>
-              <w:t>intpara</w:t>
-            </w:r>
-            <w:proofErr w:type="spellEnd"/>
-            <w:r>
-              <w:rPr>
-                <w:rFonts w:ascii="Calibri" w:eastAsia="Times New Roman" w:hAnsi="Calibri" w:cs="Calibri"/>
-                <w:color w:val="000000"/>
-                <w:lang w:eastAsia="pl-PL"/>
-              </w:rPr>
-              <w:t>)</w:t>
+            <w:r>
+              <w:rPr>
+                <w:rFonts w:ascii="Calibri" w:eastAsia="Times New Roman" w:hAnsi="Calibri" w:cs="Calibri"/>
+                <w:color w:val="000000"/>
+                <w:lang w:eastAsia="pl-PL"/>
+              </w:rPr>
+              <w:t>tg(intpara)</w:t>
             </w:r>
           </w:p>
         </w:tc>
@@ -1681,18 +1561,8 @@
                 <w:color w:val="000000"/>
                 <w:lang w:eastAsia="pl-PL"/>
               </w:rPr>
-              <w:t xml:space="preserve">Średni </w:t>
-            </w:r>
-            <w:proofErr w:type="spellStart"/>
-            <w:r>
-              <w:rPr>
-                <w:rFonts w:ascii="Calibri" w:eastAsia="Times New Roman" w:hAnsi="Calibri" w:cs="Calibri"/>
-                <w:color w:val="000000"/>
-                <w:lang w:eastAsia="pl-PL"/>
-              </w:rPr>
-              <w:t>tg</w:t>
-            </w:r>
-            <w:proofErr w:type="spellEnd"/>
+              <w:t>Średni tg</w:t>
+            </w:r>
           </w:p>
         </w:tc>
         <w:tc>
@@ -1833,37 +1703,8 @@
           <w:numId w:val="2"/>
         </w:numPr>
       </w:pPr>
-      <w:proofErr w:type="spellStart"/>
       <w:r>
-        <w:t>df</w:t>
-      </w:r>
-      <w:proofErr w:type="spellEnd"/>
-      <w:r>
-        <w:t>/dx=</w:t>
-      </w:r>
-      <w:proofErr w:type="spellStart"/>
-      <w:r>
-        <w:t>power</w:t>
-      </w:r>
-      <w:proofErr w:type="spellEnd"/>
-      <w:r>
-        <w:t>(x,2)*(3*</w:t>
-      </w:r>
-      <w:proofErr w:type="spellStart"/>
-      <w:r>
-        <w:t>acos</w:t>
-      </w:r>
-      <w:proofErr w:type="spellEnd"/>
-      <w:r>
-        <w:t>(x-1)-(x/</w:t>
-      </w:r>
-      <w:proofErr w:type="spellStart"/>
-      <w:r>
-        <w:t>sqrt</w:t>
-      </w:r>
-      <w:proofErr w:type="spellEnd"/>
-      <w:r>
-        <w:t>(-1*(x-2)*x)))</w:t>
+        <w:t>df/dx=power(x,2)*(3*acos(x-1)-(x/sqrt(-1*(x-2)*x)))</w:t>
       </w:r>
     </w:p>
     <w:p>
@@ -1935,25 +1776,7 @@
                 <w:color w:val="000000"/>
                 <w:lang w:eastAsia="pl-PL"/>
               </w:rPr>
-              <w:t>|x-</w:t>
-            </w:r>
-            <w:proofErr w:type="spellStart"/>
-            <w:r>
-              <w:rPr>
-                <w:rFonts w:ascii="Calibri" w:eastAsia="Times New Roman" w:hAnsi="Calibri" w:cs="Calibri"/>
-                <w:color w:val="000000"/>
-                <w:lang w:eastAsia="pl-PL"/>
-              </w:rPr>
-              <w:t>xn</w:t>
-            </w:r>
-            <w:proofErr w:type="spellEnd"/>
-            <w:r>
-              <w:rPr>
-                <w:rFonts w:ascii="Calibri" w:eastAsia="Times New Roman" w:hAnsi="Calibri" w:cs="Calibri"/>
-                <w:color w:val="000000"/>
-                <w:lang w:eastAsia="pl-PL"/>
-              </w:rPr>
-              <w:t>|</w:t>
+              <w:t>|x-xn|</w:t>
             </w:r>
           </w:p>
         </w:tc>
@@ -1979,25 +1802,7 @@
                 <w:color w:val="000000"/>
                 <w:lang w:eastAsia="pl-PL"/>
               </w:rPr>
-              <w:t>|x-</w:t>
-            </w:r>
-            <w:proofErr w:type="spellStart"/>
-            <w:r>
-              <w:rPr>
-                <w:rFonts w:ascii="Calibri" w:eastAsia="Times New Roman" w:hAnsi="Calibri" w:cs="Calibri"/>
-                <w:color w:val="000000"/>
-                <w:lang w:eastAsia="pl-PL"/>
-              </w:rPr>
-              <w:t>xn</w:t>
-            </w:r>
-            <w:proofErr w:type="spellEnd"/>
-            <w:r>
-              <w:rPr>
-                <w:rFonts w:ascii="Calibri" w:eastAsia="Times New Roman" w:hAnsi="Calibri" w:cs="Calibri"/>
-                <w:color w:val="000000"/>
-                <w:lang w:eastAsia="pl-PL"/>
-              </w:rPr>
-              <w:t>|</w:t>
+              <w:t>|x-xn|</w:t>
             </w:r>
           </w:p>
         </w:tc>
@@ -2023,25 +1828,7 @@
                 <w:color w:val="000000"/>
                 <w:lang w:eastAsia="pl-PL"/>
               </w:rPr>
-              <w:t>|x-</w:t>
-            </w:r>
-            <w:proofErr w:type="spellStart"/>
-            <w:r>
-              <w:rPr>
-                <w:rFonts w:ascii="Calibri" w:eastAsia="Times New Roman" w:hAnsi="Calibri" w:cs="Calibri"/>
-                <w:color w:val="000000"/>
-                <w:lang w:eastAsia="pl-PL"/>
-              </w:rPr>
-              <w:t>xn</w:t>
-            </w:r>
-            <w:proofErr w:type="spellEnd"/>
-            <w:r>
-              <w:rPr>
-                <w:rFonts w:ascii="Calibri" w:eastAsia="Times New Roman" w:hAnsi="Calibri" w:cs="Calibri"/>
-                <w:color w:val="000000"/>
-                <w:lang w:eastAsia="pl-PL"/>
-              </w:rPr>
-              <w:t>|</w:t>
+              <w:t>|x-xn|</w:t>
             </w:r>
           </w:p>
         </w:tc>
@@ -2085,25 +1872,7 @@
                 <w:color w:val="000000"/>
                 <w:lang w:eastAsia="pl-PL"/>
               </w:rPr>
-              <w:t>LOG10(|x-</w:t>
-            </w:r>
-            <w:proofErr w:type="spellStart"/>
-            <w:r>
-              <w:rPr>
-                <w:rFonts w:ascii="Calibri" w:eastAsia="Times New Roman" w:hAnsi="Calibri" w:cs="Calibri"/>
-                <w:color w:val="000000"/>
-                <w:lang w:eastAsia="pl-PL"/>
-              </w:rPr>
-              <w:t>xn</w:t>
-            </w:r>
-            <w:proofErr w:type="spellEnd"/>
-            <w:r>
-              <w:rPr>
-                <w:rFonts w:ascii="Calibri" w:eastAsia="Times New Roman" w:hAnsi="Calibri" w:cs="Calibri"/>
-                <w:color w:val="000000"/>
-                <w:lang w:eastAsia="pl-PL"/>
-              </w:rPr>
-              <w:t>|)</w:t>
+              <w:t>LOG10(|x-xn|)</w:t>
             </w:r>
           </w:p>
         </w:tc>
@@ -2129,25 +1898,7 @@
                 <w:color w:val="000000"/>
                 <w:lang w:eastAsia="pl-PL"/>
               </w:rPr>
-              <w:t>LOG10(|x-</w:t>
-            </w:r>
-            <w:proofErr w:type="spellStart"/>
-            <w:r>
-              <w:rPr>
-                <w:rFonts w:ascii="Calibri" w:eastAsia="Times New Roman" w:hAnsi="Calibri" w:cs="Calibri"/>
-                <w:color w:val="000000"/>
-                <w:lang w:eastAsia="pl-PL"/>
-              </w:rPr>
-              <w:t>xn</w:t>
-            </w:r>
-            <w:proofErr w:type="spellEnd"/>
-            <w:r>
-              <w:rPr>
-                <w:rFonts w:ascii="Calibri" w:eastAsia="Times New Roman" w:hAnsi="Calibri" w:cs="Calibri"/>
-                <w:color w:val="000000"/>
-                <w:lang w:eastAsia="pl-PL"/>
-              </w:rPr>
-              <w:t>|)</w:t>
+              <w:t>LOG10(|x-xn|)</w:t>
             </w:r>
           </w:p>
         </w:tc>
@@ -2173,25 +1924,7 @@
                 <w:color w:val="000000"/>
                 <w:lang w:eastAsia="pl-PL"/>
               </w:rPr>
-              <w:t>LOG10(|x-</w:t>
-            </w:r>
-            <w:proofErr w:type="spellStart"/>
-            <w:r>
-              <w:rPr>
-                <w:rFonts w:ascii="Calibri" w:eastAsia="Times New Roman" w:hAnsi="Calibri" w:cs="Calibri"/>
-                <w:color w:val="000000"/>
-                <w:lang w:eastAsia="pl-PL"/>
-              </w:rPr>
-              <w:t>xn</w:t>
-            </w:r>
-            <w:proofErr w:type="spellEnd"/>
-            <w:r>
-              <w:rPr>
-                <w:rFonts w:ascii="Calibri" w:eastAsia="Times New Roman" w:hAnsi="Calibri" w:cs="Calibri"/>
-                <w:color w:val="000000"/>
-                <w:lang w:eastAsia="pl-PL"/>
-              </w:rPr>
-              <w:t>|)</w:t>
+              <w:t>LOG10(|x-xn|)</w:t>
             </w:r>
           </w:p>
         </w:tc>
@@ -2216,7 +1949,6 @@
                 <w:lang w:eastAsia="pl-PL"/>
               </w:rPr>
             </w:pPr>
-            <w:proofErr w:type="spellStart"/>
             <w:r>
               <w:rPr>
                 <w:rFonts w:ascii="Calibri" w:eastAsia="Times New Roman" w:hAnsi="Calibri" w:cs="Calibri"/>
@@ -2225,7 +1957,6 @@
               </w:rPr>
               <w:t>bisect</w:t>
             </w:r>
-            <w:proofErr w:type="spellEnd"/>
           </w:p>
         </w:tc>
         <w:tc>
@@ -2322,7 +2053,6 @@
                 <w:lang w:eastAsia="pl-PL"/>
               </w:rPr>
             </w:pPr>
-            <w:proofErr w:type="spellStart"/>
             <w:r>
               <w:rPr>
                 <w:rFonts w:ascii="Calibri" w:eastAsia="Times New Roman" w:hAnsi="Calibri" w:cs="Calibri"/>
@@ -2331,7 +2061,6 @@
               </w:rPr>
               <w:t>bisect</w:t>
             </w:r>
-            <w:proofErr w:type="spellEnd"/>
           </w:p>
         </w:tc>
         <w:tc>
@@ -10297,16 +10026,8 @@
       </w:r>
     </w:p>
     <w:p>
-      <w:proofErr w:type="spellStart"/>
       <w:r>
-        <w:t>eig</w:t>
-      </w:r>
-      <w:proofErr w:type="spellEnd"/>
-      <w:r>
-        <w:t>(A</w:t>
-      </w:r>
-      <w:r>
-        <w:t>)=</w:t>
+        <w:t>eig(A)=</w:t>
       </w:r>
     </w:p>
     <w:p>
@@ -10380,63 +10101,33 @@
       </w:r>
     </w:p>
     <w:p>
-      <w:proofErr w:type="spellStart"/>
       <w:r>
-        <w:t>dot</w:t>
-      </w:r>
-      <w:proofErr w:type="spellEnd"/>
-      <w:r>
-        <w:t>(B, C) = 0</w:t>
+        <w:t>dot(B, C) = 0</w:t>
       </w:r>
     </w:p>
     <w:p>
-      <w:proofErr w:type="spellStart"/>
       <w:r>
-        <w:t>dot</w:t>
-      </w:r>
-      <w:proofErr w:type="spellEnd"/>
-      <w:r>
-        <w:t>(C, D) = 0</w:t>
+        <w:t>dot(C, D) = 0</w:t>
       </w:r>
     </w:p>
     <w:p>
-      <w:proofErr w:type="spellStart"/>
       <w:r>
-        <w:t>dot</w:t>
-      </w:r>
-      <w:proofErr w:type="spellEnd"/>
-      <w:r>
-        <w:t>(D, E) = 0</w:t>
+        <w:t>dot(D, E) = 0</w:t>
       </w:r>
     </w:p>
     <w:p>
-      <w:proofErr w:type="spellStart"/>
       <w:r>
-        <w:t>dot</w:t>
-      </w:r>
-      <w:proofErr w:type="spellEnd"/>
-      <w:r>
-        <w:t>(B, D) = 0</w:t>
+        <w:t>dot(B, D) = 0</w:t>
       </w:r>
     </w:p>
     <w:p>
-      <w:proofErr w:type="spellStart"/>
       <w:r>
-        <w:t>dot</w:t>
-      </w:r>
-      <w:proofErr w:type="spellEnd"/>
-      <w:r>
-        <w:t>(B, E) = 0</w:t>
+        <w:t>dot(B, E) = 0</w:t>
       </w:r>
     </w:p>
     <w:p>
-      <w:proofErr w:type="spellStart"/>
       <w:r>
-        <w:t>dot</w:t>
-      </w:r>
-      <w:proofErr w:type="spellEnd"/>
-      <w:r>
-        <w:t>(C, E) = 0</w:t>
+        <w:t>dot(C, E) = 0</w:t>
       </w:r>
     </w:p>
     <w:p>
@@ -10588,19 +10279,11 @@
           <w:rFonts w:eastAsiaTheme="minorEastAsia"/>
         </w:rPr>
       </w:pPr>
-      <w:proofErr w:type="spellStart"/>
       <w:r>
         <w:rPr>
           <w:rFonts w:eastAsiaTheme="minorEastAsia"/>
         </w:rPr>
-        <w:t>det</w:t>
-      </w:r>
-      <w:proofErr w:type="spellEnd"/>
-      <w:r>
-        <w:rPr>
-          <w:rFonts w:eastAsiaTheme="minorEastAsia"/>
-        </w:rPr>
-        <w:t>(A) = -123</w:t>
+        <w:t>det(A) = -123</w:t>
       </w:r>
     </w:p>
     <w:p>

</xml_diff>